<commit_message>
day len view header footer va trang chu
</commit_message>
<xml_diff>
--- a/Document/Women’s Health Maternity.docx
+++ b/Document/Women’s Health Maternity.docx
@@ -109,21 +109,8 @@
           <w:iCs/>
           <w:sz w:val="28"/>
         </w:rPr>
-        <w:t xml:space="preserve">Lập Trình </w:t>
-      </w:r>
-      <w:proofErr w:type="spellStart"/>
-      <w:r>
-        <w:rPr>
-          <w:rFonts w:asciiTheme="majorHAnsi" w:hAnsiTheme="majorHAnsi" w:cstheme="majorHAnsi"/>
-          <w:b/>
-          <w:bCs/>
-          <w:i/>
-          <w:iCs/>
-          <w:sz w:val="28"/>
-        </w:rPr>
-        <w:t>Web</w:t>
-      </w:r>
-      <w:proofErr w:type="spellEnd"/>
+        <w:t>Lập Trình Web</w:t>
+      </w:r>
     </w:p>
     <w:p>
       <w:pPr>
@@ -163,7 +150,6 @@
           <w:szCs w:val="72"/>
         </w:rPr>
       </w:pPr>
-      <w:proofErr w:type="spellStart"/>
       <w:r>
         <w:rPr>
           <w:rFonts w:asciiTheme="majorHAnsi" w:hAnsiTheme="majorHAnsi" w:cstheme="majorHAnsi"/>
@@ -173,57 +159,8 @@
           <w:sz w:val="72"/>
           <w:szCs w:val="72"/>
         </w:rPr>
-        <w:t>Women’s</w:t>
-      </w:r>
-      <w:proofErr w:type="spellEnd"/>
-      <w:r>
-        <w:rPr>
-          <w:rFonts w:asciiTheme="majorHAnsi" w:hAnsiTheme="majorHAnsi" w:cstheme="majorHAnsi"/>
-          <w:b/>
-          <w:bCs/>
-          <w:color w:val="0A2F41" w:themeColor="accent1" w:themeShade="80"/>
-          <w:sz w:val="72"/>
-          <w:szCs w:val="72"/>
-        </w:rPr>
-        <w:t xml:space="preserve"> </w:t>
-      </w:r>
-      <w:proofErr w:type="spellStart"/>
-      <w:r>
-        <w:rPr>
-          <w:rFonts w:asciiTheme="majorHAnsi" w:hAnsiTheme="majorHAnsi" w:cstheme="majorHAnsi"/>
-          <w:b/>
-          <w:bCs/>
-          <w:color w:val="0A2F41" w:themeColor="accent1" w:themeShade="80"/>
-          <w:sz w:val="72"/>
-          <w:szCs w:val="72"/>
-        </w:rPr>
-        <w:t>Health</w:t>
-      </w:r>
-      <w:proofErr w:type="spellEnd"/>
-      <w:r>
-        <w:rPr>
-          <w:rFonts w:asciiTheme="majorHAnsi" w:hAnsiTheme="majorHAnsi" w:cstheme="majorHAnsi"/>
-          <w:b/>
-          <w:bCs/>
-          <w:color w:val="0A2F41" w:themeColor="accent1" w:themeShade="80"/>
-          <w:sz w:val="72"/>
-          <w:szCs w:val="72"/>
-        </w:rPr>
-        <w:t xml:space="preserve"> </w:t>
-      </w:r>
-      <w:proofErr w:type="spellStart"/>
-      <w:r>
-        <w:rPr>
-          <w:rFonts w:asciiTheme="majorHAnsi" w:hAnsiTheme="majorHAnsi" w:cstheme="majorHAnsi"/>
-          <w:b/>
-          <w:bCs/>
-          <w:color w:val="0A2F41" w:themeColor="accent1" w:themeShade="80"/>
-          <w:sz w:val="72"/>
-          <w:szCs w:val="72"/>
-        </w:rPr>
-        <w:t>Maternity</w:t>
-      </w:r>
-      <w:proofErr w:type="spellEnd"/>
+        <w:t>Women’s Health Maternity</w:t>
+      </w:r>
     </w:p>
     <w:p>
       <w:pPr>
@@ -267,7 +204,6 @@
         </w:rPr>
         <w:t xml:space="preserve"> </w:t>
       </w:r>
-      <w:proofErr w:type="spellStart"/>
       <w:r>
         <w:rPr>
           <w:rFonts w:asciiTheme="majorHAnsi" w:hAnsiTheme="majorHAnsi" w:cstheme="majorHAnsi"/>
@@ -282,16 +218,7 @@
           <w:sz w:val="26"/>
           <w:szCs w:val="26"/>
         </w:rPr>
-        <w:t>S</w:t>
-      </w:r>
-      <w:proofErr w:type="spellEnd"/>
-      <w:r>
-        <w:rPr>
-          <w:rFonts w:asciiTheme="majorHAnsi" w:hAnsiTheme="majorHAnsi" w:cstheme="majorHAnsi"/>
-          <w:sz w:val="26"/>
-          <w:szCs w:val="26"/>
-        </w:rPr>
-        <w:t>.</w:t>
+        <w:t>S.</w:t>
       </w:r>
       <w:r>
         <w:rPr>
@@ -852,25 +779,7 @@
           <w:sz w:val="26"/>
           <w:szCs w:val="26"/>
         </w:rPr>
-        <w:t xml:space="preserve">Trang </w:t>
-      </w:r>
-      <w:proofErr w:type="spellStart"/>
-      <w:r>
-        <w:rPr>
-          <w:rFonts w:asciiTheme="majorHAnsi" w:hAnsiTheme="majorHAnsi" w:cstheme="majorHAnsi"/>
-          <w:sz w:val="26"/>
-          <w:szCs w:val="26"/>
-        </w:rPr>
-        <w:t>web</w:t>
-      </w:r>
-      <w:proofErr w:type="spellEnd"/>
-      <w:r>
-        <w:rPr>
-          <w:rFonts w:asciiTheme="majorHAnsi" w:hAnsiTheme="majorHAnsi" w:cstheme="majorHAnsi"/>
-          <w:sz w:val="26"/>
-          <w:szCs w:val="26"/>
-        </w:rPr>
-        <w:t xml:space="preserve"> của </w:t>
+        <w:t xml:space="preserve">Trang web của </w:t>
       </w:r>
       <w:r>
         <w:rPr>
@@ -1058,25 +967,7 @@
           <w:sz w:val="26"/>
           <w:szCs w:val="26"/>
         </w:rPr>
-        <w:t xml:space="preserve">Đăng nhập bằng </w:t>
-      </w:r>
-      <w:proofErr w:type="spellStart"/>
-      <w:r>
-        <w:rPr>
-          <w:rFonts w:asciiTheme="majorHAnsi" w:hAnsiTheme="majorHAnsi" w:cstheme="majorHAnsi"/>
-          <w:sz w:val="26"/>
-          <w:szCs w:val="26"/>
-        </w:rPr>
-        <w:t>email</w:t>
-      </w:r>
-      <w:proofErr w:type="spellEnd"/>
-      <w:r>
-        <w:rPr>
-          <w:rFonts w:asciiTheme="majorHAnsi" w:hAnsiTheme="majorHAnsi" w:cstheme="majorHAnsi"/>
-          <w:sz w:val="26"/>
-          <w:szCs w:val="26"/>
-        </w:rPr>
-        <w:t xml:space="preserve"> và mật khẩu.</w:t>
+        <w:t>Đăng nhập bằng email và mật khẩu.</w:t>
       </w:r>
     </w:p>
     <w:p>
@@ -1213,6 +1104,31 @@
           <w:szCs w:val="26"/>
         </w:rPr>
         <w:t>khu vực.</w:t>
+      </w:r>
+    </w:p>
+    <w:p>
+      <w:pPr>
+        <w:pStyle w:val="oancuaDanhsach"/>
+        <w:numPr>
+          <w:ilvl w:val="0"/>
+          <w:numId w:val="10"/>
+        </w:numPr>
+        <w:spacing w:before="120" w:after="0" w:line="360" w:lineRule="auto"/>
+        <w:ind w:left="900"/>
+        <w:jc w:val="both"/>
+        <w:rPr>
+          <w:rFonts w:asciiTheme="majorHAnsi" w:hAnsiTheme="majorHAnsi" w:cstheme="majorHAnsi"/>
+          <w:sz w:val="26"/>
+          <w:szCs w:val="26"/>
+        </w:rPr>
+      </w:pPr>
+      <w:r>
+        <w:rPr>
+          <w:rFonts w:asciiTheme="majorHAnsi" w:hAnsiTheme="majorHAnsi" w:cstheme="majorHAnsi"/>
+          <w:sz w:val="26"/>
+          <w:szCs w:val="26"/>
+        </w:rPr>
+        <w:t>Chuyên khoa: Khoa Nhi, Khoa Da Liễu, Khoa Phụ Sản, Khoa Tâm Lý</w:t>
       </w:r>
     </w:p>
     <w:p>
@@ -1835,13 +1751,8 @@
       <w:pStyle w:val="utrang"/>
     </w:pPr>
     <w:r>
-      <w:t xml:space="preserve">Lập trình </w:t>
+      <w:t>Lập trình web</w:t>
     </w:r>
-    <w:proofErr w:type="spellStart"/>
-    <w:r>
-      <w:t>web</w:t>
-    </w:r>
-    <w:proofErr w:type="spellEnd"/>
   </w:p>
 </w:hdr>
 </file>

</xml_diff>